<commit_message>
project 1 module 7 group 7
</commit_message>
<xml_diff>
--- a/20230523 Group 7 proposal for project 1_auto-crashes.docx
+++ b/20230523 Group 7 proposal for project 1_auto-crashes.docx
@@ -242,10 +242,32 @@
         </w:rPr>
       </w:pPr>
       <w:r>
+        <w:t>Analysis like this may be used as an input to “train” self-driving vehicles in the future.</w:t>
+      </w:r>
+    </w:p>
+    <w:p>
+      <w:pPr>
+        <w:pStyle w:val="ListParagraph"/>
+        <w:numPr>
+          <w:ilvl w:val="0"/>
+          <w:numId w:val="3"/>
+        </w:numPr>
+        <w:rPr>
+          <w:b/>
+          <w:bCs/>
+        </w:rPr>
+      </w:pPr>
+      <w:r>
         <w:t xml:space="preserve">New York City has particular relevance </w:t>
       </w:r>
       <w:r>
-        <w:t>as the largest city in the United States, as well as the closed major city to Rutgers University’s main campus</w:t>
+        <w:t>as the largest city in the United States, as well as the close</w:t>
+      </w:r>
+      <w:r>
+        <w:t>st</w:t>
+      </w:r>
+      <w:r>
+        <w:t xml:space="preserve"> major city to Rutgers University’s main campus</w:t>
       </w:r>
       <w:r>
         <w:br/>
@@ -326,7 +348,10 @@
         <w:t xml:space="preserve"> At this writing, the data is current within </w:t>
       </w:r>
       <w:r>
-        <w:t>the last 24 hours.</w:t>
+        <w:t>the last 24 hours</w:t>
+      </w:r>
+      <w:r>
+        <w:t>.</w:t>
       </w:r>
     </w:p>
     <w:p>
@@ -341,33 +366,20 @@
           <w:bCs/>
         </w:rPr>
       </w:pPr>
-      <w:r>
-        <w:t>The data was collected by the New York City Police Department</w:t>
-      </w:r>
-      <w:r>
-        <w:t xml:space="preserve"> and was first made available in 2014.</w:t>
-      </w:r>
-    </w:p>
-    <w:p>
-      <w:pPr>
-        <w:rPr>
-          <w:b/>
-          <w:bCs/>
-        </w:rPr>
-      </w:pPr>
-    </w:p>
-    <w:p>
-      <w:pPr>
-        <w:pStyle w:val="ListParagraph"/>
-        <w:numPr>
-          <w:ilvl w:val="0"/>
-          <w:numId w:val="4"/>
-        </w:numPr>
-        <w:rPr>
-          <w:b/>
-          <w:bCs/>
-        </w:rPr>
-      </w:pPr>
+      <w:proofErr w:type="spellStart"/>
+      <w:r>
+        <w:t>The</w:t>
+      </w:r>
+      <w:proofErr w:type="spellEnd"/>
+      <w:r>
+        <w:t xml:space="preserve"> data was collected by the New York City Police Department</w:t>
+      </w:r>
+      <w:r>
+        <w:t xml:space="preserve"> and was first made available in 2014</w:t>
+      </w:r>
+      <w:r>
+        <w:t>.</w:t>
+      </w:r>
     </w:p>
     <w:p/>
     <w:sectPr>

</xml_diff>